<commit_message>
initial scope draft changes
</commit_message>
<xml_diff>
--- a/Doc/SCOPE_OF_WORK_draft.docx
+++ b/Doc/SCOPE_OF_WORK_draft.docx
@@ -98,6 +98,23 @@
     </w:p>
     <w:p>
       <w:pPr>
+        <w:rPr>
+          <w:rFonts w:ascii="Calibri" w:hAnsi="Calibri"/>
+          <w:sz w:val="24"/>
+          <w:szCs w:val="24"/>
+        </w:rPr>
+      </w:pPr>
+      <w:r>
+        <w:rPr>
+          <w:rFonts w:ascii="Calibri" w:hAnsi="Calibri"/>
+          <w:sz w:val="24"/>
+          <w:szCs w:val="24"/>
+        </w:rPr>
+        <w:t>Phase-1</w:t>
+      </w:r>
+    </w:p>
+    <w:p>
+      <w:pPr>
         <w:pStyle w:val="ListParagraph"/>
         <w:numPr>
           <w:ilvl w:val="0"/>
@@ -115,7 +132,15 @@
           <w:sz w:val="24"/>
           <w:szCs w:val="24"/>
         </w:rPr>
-        <w:t xml:space="preserve"> Home Page</w:t>
+        <w:t>Home Page</w:t>
+      </w:r>
+      <w:r>
+        <w:rPr>
+          <w:rFonts w:ascii="Calibri" w:hAnsi="Calibri"/>
+          <w:sz w:val="24"/>
+          <w:szCs w:val="24"/>
+        </w:rPr>
+        <w:t xml:space="preserve"> – Promoted Content</w:t>
       </w:r>
     </w:p>
     <w:p>
@@ -137,7 +162,7 @@
           <w:sz w:val="24"/>
           <w:szCs w:val="24"/>
         </w:rPr>
-        <w:t>Search result</w:t>
+        <w:t>Login/register - google</w:t>
       </w:r>
     </w:p>
     <w:p>
@@ -159,7 +184,7 @@
           <w:sz w:val="24"/>
           <w:szCs w:val="24"/>
         </w:rPr>
-        <w:t xml:space="preserve">Detail page </w:t>
+        <w:t xml:space="preserve">Sell your car </w:t>
       </w:r>
       <w:proofErr w:type="gramStart"/>
       <w:r>
@@ -168,7 +193,7 @@
           <w:sz w:val="24"/>
           <w:szCs w:val="24"/>
         </w:rPr>
-        <w:t>( Car</w:t>
+        <w:t>( post</w:t>
       </w:r>
       <w:proofErr w:type="gramEnd"/>
       <w:r>
@@ -177,7 +202,7 @@
           <w:sz w:val="24"/>
           <w:szCs w:val="24"/>
         </w:rPr>
-        <w:t xml:space="preserve"> detail page)</w:t>
+        <w:t xml:space="preserve"> ad)</w:t>
       </w:r>
     </w:p>
     <w:p>
@@ -199,7 +224,23 @@
           <w:sz w:val="24"/>
           <w:szCs w:val="24"/>
         </w:rPr>
-        <w:t>Categories pages</w:t>
+        <w:t xml:space="preserve">Search </w:t>
+      </w:r>
+      <w:r>
+        <w:rPr>
+          <w:rFonts w:ascii="Calibri" w:hAnsi="Calibri"/>
+          <w:sz w:val="24"/>
+          <w:szCs w:val="24"/>
+        </w:rPr>
+        <w:t xml:space="preserve">&amp; </w:t>
+      </w:r>
+      <w:r>
+        <w:rPr>
+          <w:rFonts w:ascii="Calibri" w:hAnsi="Calibri"/>
+          <w:sz w:val="24"/>
+          <w:szCs w:val="24"/>
+        </w:rPr>
+        <w:t>result</w:t>
       </w:r>
     </w:p>
     <w:p>
@@ -221,7 +262,7 @@
           <w:sz w:val="24"/>
           <w:szCs w:val="24"/>
         </w:rPr>
-        <w:t xml:space="preserve">Sell your car </w:t>
+        <w:t xml:space="preserve">Detail page </w:t>
       </w:r>
       <w:proofErr w:type="gramStart"/>
       <w:r>
@@ -230,7 +271,7 @@
           <w:sz w:val="24"/>
           <w:szCs w:val="24"/>
         </w:rPr>
-        <w:t>( post</w:t>
+        <w:t>( Car</w:t>
       </w:r>
       <w:proofErr w:type="gramEnd"/>
       <w:r>
@@ -239,7 +280,7 @@
           <w:sz w:val="24"/>
           <w:szCs w:val="24"/>
         </w:rPr>
-        <w:t xml:space="preserve"> ad)</w:t>
+        <w:t xml:space="preserve"> detail page)</w:t>
       </w:r>
     </w:p>
     <w:p>
@@ -261,7 +302,7 @@
           <w:sz w:val="24"/>
           <w:szCs w:val="24"/>
         </w:rPr>
-        <w:t xml:space="preserve">Compare Cars </w:t>
+        <w:t xml:space="preserve">User profile Page </w:t>
       </w:r>
       <w:proofErr w:type="gramStart"/>
       <w:r>
@@ -270,7 +311,7 @@
           <w:sz w:val="24"/>
           <w:szCs w:val="24"/>
         </w:rPr>
-        <w:t>( if</w:t>
+        <w:t>( My</w:t>
       </w:r>
       <w:proofErr w:type="gramEnd"/>
       <w:r>
@@ -279,7 +320,7 @@
           <w:sz w:val="24"/>
           <w:szCs w:val="24"/>
         </w:rPr>
-        <w:t xml:space="preserve"> Needs )</w:t>
+        <w:t xml:space="preserve"> account)</w:t>
       </w:r>
     </w:p>
     <w:p>
@@ -301,7 +342,7 @@
           <w:sz w:val="24"/>
           <w:szCs w:val="24"/>
         </w:rPr>
-        <w:t>About us</w:t>
+        <w:t>Manage My ads</w:t>
       </w:r>
     </w:p>
     <w:p>
@@ -323,7 +364,7 @@
           <w:sz w:val="24"/>
           <w:szCs w:val="24"/>
         </w:rPr>
-        <w:t>Contact us</w:t>
+        <w:t>Favorites ad</w:t>
       </w:r>
     </w:p>
     <w:p>
@@ -345,25 +386,7 @@
           <w:sz w:val="24"/>
           <w:szCs w:val="24"/>
         </w:rPr>
-        <w:t xml:space="preserve">Other Static </w:t>
-      </w:r>
-      <w:proofErr w:type="gramStart"/>
-      <w:r>
-        <w:rPr>
-          <w:rFonts w:ascii="Calibri" w:hAnsi="Calibri"/>
-          <w:sz w:val="24"/>
-          <w:szCs w:val="24"/>
-        </w:rPr>
-        <w:t>pages( limited</w:t>
-      </w:r>
-      <w:proofErr w:type="gramEnd"/>
-      <w:r>
-        <w:rPr>
-          <w:rFonts w:ascii="Calibri" w:hAnsi="Calibri"/>
-          <w:sz w:val="24"/>
-          <w:szCs w:val="24"/>
-        </w:rPr>
-        <w:t xml:space="preserve"> )</w:t>
+        <w:t>Mobile Friendly responsive</w:t>
       </w:r>
     </w:p>
     <w:p>
@@ -385,7 +408,15 @@
           <w:sz w:val="24"/>
           <w:szCs w:val="24"/>
         </w:rPr>
-        <w:t xml:space="preserve">Login </w:t>
+        <w:t>Admin Control: Suspend/Prioritize ads</w:t>
+      </w:r>
+      <w:r>
+        <w:rPr>
+          <w:rFonts w:ascii="Calibri" w:hAnsi="Calibri"/>
+          <w:sz w:val="24"/>
+          <w:szCs w:val="24"/>
+        </w:rPr>
+        <w:t xml:space="preserve"> </w:t>
       </w:r>
     </w:p>
     <w:p>
@@ -407,8 +438,27 @@
           <w:sz w:val="24"/>
           <w:szCs w:val="24"/>
         </w:rPr>
-        <w:t>Register</w:t>
-      </w:r>
+        <w:t>Reach Us</w:t>
+      </w:r>
+    </w:p>
+    <w:p>
+      <w:pPr>
+        <w:rPr>
+          <w:rFonts w:ascii="Calibri" w:hAnsi="Calibri"/>
+          <w:sz w:val="24"/>
+          <w:szCs w:val="24"/>
+        </w:rPr>
+      </w:pPr>
+      <w:r>
+        <w:rPr>
+          <w:rFonts w:ascii="Calibri" w:hAnsi="Calibri"/>
+          <w:sz w:val="24"/>
+          <w:szCs w:val="24"/>
+        </w:rPr>
+        <w:t>Phase-2</w:t>
+      </w:r>
+      <w:bookmarkStart w:id="0" w:name="_GoBack"/>
+      <w:bookmarkEnd w:id="0"/>
     </w:p>
     <w:p>
       <w:pPr>
@@ -429,7 +479,25 @@
           <w:sz w:val="24"/>
           <w:szCs w:val="24"/>
         </w:rPr>
-        <w:t>Forgot password</w:t>
+        <w:t xml:space="preserve">Compare Cars </w:t>
+      </w:r>
+      <w:proofErr w:type="gramStart"/>
+      <w:r>
+        <w:rPr>
+          <w:rFonts w:ascii="Calibri" w:hAnsi="Calibri"/>
+          <w:sz w:val="24"/>
+          <w:szCs w:val="24"/>
+        </w:rPr>
+        <w:t>( if</w:t>
+      </w:r>
+      <w:proofErr w:type="gramEnd"/>
+      <w:r>
+        <w:rPr>
+          <w:rFonts w:ascii="Calibri" w:hAnsi="Calibri"/>
+          <w:sz w:val="24"/>
+          <w:szCs w:val="24"/>
+        </w:rPr>
+        <w:t xml:space="preserve"> Needs )</w:t>
       </w:r>
     </w:p>
     <w:p>
@@ -451,7 +519,7 @@
           <w:sz w:val="24"/>
           <w:szCs w:val="24"/>
         </w:rPr>
-        <w:t xml:space="preserve">User profile Page </w:t>
+        <w:t xml:space="preserve">Book a test drive! </w:t>
       </w:r>
       <w:proofErr w:type="gramStart"/>
       <w:r>
@@ -460,7 +528,7 @@
           <w:sz w:val="24"/>
           <w:szCs w:val="24"/>
         </w:rPr>
-        <w:t>( My</w:t>
+        <w:t>( Popup</w:t>
       </w:r>
       <w:proofErr w:type="gramEnd"/>
       <w:r>
@@ -469,7 +537,7 @@
           <w:sz w:val="24"/>
           <w:szCs w:val="24"/>
         </w:rPr>
-        <w:t xml:space="preserve"> account)</w:t>
+        <w:t xml:space="preserve"> Booking Form )</w:t>
       </w:r>
     </w:p>
     <w:p>
@@ -491,7 +559,7 @@
           <w:sz w:val="24"/>
           <w:szCs w:val="24"/>
         </w:rPr>
-        <w:t>Posted ads</w:t>
+        <w:t>Forgot password</w:t>
       </w:r>
     </w:p>
     <w:p>
@@ -513,29 +581,7 @@
           <w:sz w:val="24"/>
           <w:szCs w:val="24"/>
         </w:rPr>
-        <w:t>Favorites ad</w:t>
-      </w:r>
-    </w:p>
-    <w:p>
-      <w:pPr>
-        <w:pStyle w:val="ListParagraph"/>
-        <w:numPr>
-          <w:ilvl w:val="0"/>
-          <w:numId w:val="1"/>
-        </w:numPr>
-        <w:rPr>
-          <w:rFonts w:ascii="Calibri" w:hAnsi="Calibri"/>
-          <w:sz w:val="24"/>
-          <w:szCs w:val="24"/>
-        </w:rPr>
-      </w:pPr>
-      <w:r>
-        <w:rPr>
-          <w:rFonts w:ascii="Calibri" w:hAnsi="Calibri"/>
-          <w:sz w:val="24"/>
-          <w:szCs w:val="24"/>
-        </w:rPr>
-        <w:t xml:space="preserve">Book a test drive! </w:t>
+        <w:t xml:space="preserve">Notify me if price </w:t>
       </w:r>
       <w:proofErr w:type="gramStart"/>
       <w:r>
@@ -544,7 +590,7 @@
           <w:sz w:val="24"/>
           <w:szCs w:val="24"/>
         </w:rPr>
-        <w:t>( Popup</w:t>
+        <w:t>drops( Popup</w:t>
       </w:r>
       <w:proofErr w:type="gramEnd"/>
       <w:r>
@@ -553,112 +599,8 @@
           <w:sz w:val="24"/>
           <w:szCs w:val="24"/>
         </w:rPr>
-        <w:t xml:space="preserve"> Booking Form )</w:t>
-      </w:r>
-    </w:p>
-    <w:p>
-      <w:pPr>
-        <w:pStyle w:val="ListParagraph"/>
-        <w:numPr>
-          <w:ilvl w:val="0"/>
-          <w:numId w:val="1"/>
-        </w:numPr>
-        <w:rPr>
-          <w:rFonts w:ascii="Calibri" w:hAnsi="Calibri"/>
-          <w:sz w:val="24"/>
-          <w:szCs w:val="24"/>
-        </w:rPr>
-      </w:pPr>
-      <w:r>
-        <w:rPr>
-          <w:rFonts w:ascii="Calibri" w:hAnsi="Calibri"/>
-          <w:sz w:val="24"/>
-          <w:szCs w:val="24"/>
-        </w:rPr>
-        <w:t xml:space="preserve">Notify me if price </w:t>
-      </w:r>
-      <w:proofErr w:type="gramStart"/>
-      <w:r>
-        <w:rPr>
-          <w:rFonts w:ascii="Calibri" w:hAnsi="Calibri"/>
-          <w:sz w:val="24"/>
-          <w:szCs w:val="24"/>
-        </w:rPr>
-        <w:t>drops( Popup</w:t>
-      </w:r>
-      <w:proofErr w:type="gramEnd"/>
-      <w:r>
-        <w:rPr>
-          <w:rFonts w:ascii="Calibri" w:hAnsi="Calibri"/>
-          <w:sz w:val="24"/>
-          <w:szCs w:val="24"/>
-        </w:rPr>
         <w:t xml:space="preserve"> Notify Form  )</w:t>
       </w:r>
-    </w:p>
-    <w:p>
-      <w:pPr>
-        <w:pStyle w:val="ListParagraph"/>
-        <w:numPr>
-          <w:ilvl w:val="0"/>
-          <w:numId w:val="1"/>
-        </w:numPr>
-        <w:rPr>
-          <w:rFonts w:ascii="Calibri" w:hAnsi="Calibri"/>
-          <w:sz w:val="24"/>
-          <w:szCs w:val="24"/>
-        </w:rPr>
-      </w:pPr>
-      <w:r>
-        <w:rPr>
-          <w:rFonts w:ascii="Calibri" w:hAnsi="Calibri"/>
-          <w:sz w:val="24"/>
-          <w:szCs w:val="24"/>
-        </w:rPr>
-        <w:t xml:space="preserve">Blog </w:t>
-      </w:r>
-      <w:proofErr w:type="gramStart"/>
-      <w:r>
-        <w:rPr>
-          <w:rFonts w:ascii="Calibri" w:hAnsi="Calibri"/>
-          <w:sz w:val="24"/>
-          <w:szCs w:val="24"/>
-        </w:rPr>
-        <w:t>( if</w:t>
-      </w:r>
-      <w:proofErr w:type="gramEnd"/>
-      <w:r>
-        <w:rPr>
-          <w:rFonts w:ascii="Calibri" w:hAnsi="Calibri"/>
-          <w:sz w:val="24"/>
-          <w:szCs w:val="24"/>
-        </w:rPr>
-        <w:t xml:space="preserve"> Need )</w:t>
-      </w:r>
-    </w:p>
-    <w:p>
-      <w:pPr>
-        <w:pStyle w:val="ListParagraph"/>
-        <w:numPr>
-          <w:ilvl w:val="0"/>
-          <w:numId w:val="1"/>
-        </w:numPr>
-        <w:rPr>
-          <w:rFonts w:ascii="Calibri" w:hAnsi="Calibri"/>
-          <w:sz w:val="24"/>
-          <w:szCs w:val="24"/>
-        </w:rPr>
-      </w:pPr>
-      <w:proofErr w:type="spellStart"/>
-      <w:r>
-        <w:rPr>
-          <w:rFonts w:ascii="Calibri" w:hAnsi="Calibri"/>
-          <w:sz w:val="24"/>
-          <w:szCs w:val="24"/>
-        </w:rPr>
-        <w:t>NewsLetter</w:t>
-      </w:r>
-      <w:proofErr w:type="spellEnd"/>
       <w:r>
         <w:rPr>
           <w:rFonts w:ascii="Calibri" w:hAnsi="Calibri"/>
@@ -667,26 +609,6 @@
         </w:rPr>
         <w:t xml:space="preserve"> </w:t>
       </w:r>
-      <w:proofErr w:type="spellStart"/>
-      <w:r>
-        <w:rPr>
-          <w:rFonts w:ascii="Calibri" w:hAnsi="Calibri"/>
-          <w:sz w:val="24"/>
-          <w:szCs w:val="24"/>
-        </w:rPr>
-        <w:t>Subscribtions</w:t>
-      </w:r>
-      <w:proofErr w:type="spellEnd"/>
-    </w:p>
-    <w:p>
-      <w:pPr>
-        <w:pStyle w:val="ListParagraph"/>
-        <w:rPr>
-          <w:rFonts w:ascii="Calibri" w:hAnsi="Calibri"/>
-          <w:sz w:val="24"/>
-          <w:szCs w:val="24"/>
-        </w:rPr>
-      </w:pPr>
     </w:p>
     <w:p>
       <w:pPr>
@@ -1264,7 +1186,6 @@
                 <w:sz w:val="20"/>
                 <w:szCs w:val="20"/>
               </w:rPr>
-              <w:lastRenderedPageBreak/>
               <w:t xml:space="preserve">Login </w:t>
             </w:r>
           </w:p>
@@ -1368,6 +1289,7 @@
                 <w:sz w:val="20"/>
                 <w:szCs w:val="20"/>
               </w:rPr>
+              <w:lastRenderedPageBreak/>
               <w:t>Forgot password</w:t>
             </w:r>
           </w:p>
@@ -1875,8 +1797,6 @@
         </w:rPr>
         <w:br/>
       </w:r>
-      <w:bookmarkStart w:id="0" w:name="_GoBack"/>
-      <w:bookmarkEnd w:id="0"/>
     </w:p>
     <w:p>
       <w:pPr>
@@ -2173,7 +2093,7 @@
     <w:lsdException w:name="Table Web 2" w:semiHidden="1" w:unhideWhenUsed="1"/>
     <w:lsdException w:name="Table Web 3" w:semiHidden="1" w:unhideWhenUsed="1"/>
     <w:lsdException w:name="Balloon Text" w:semiHidden="1" w:unhideWhenUsed="1"/>
-    <w:lsdException w:name="Table Grid" w:semiHidden="1" w:uiPriority="59" w:unhideWhenUsed="1"/>
+    <w:lsdException w:name="Table Grid" w:uiPriority="59"/>
     <w:lsdException w:name="Table Theme" w:semiHidden="1" w:unhideWhenUsed="1"/>
     <w:lsdException w:name="Placeholder Text" w:semiHidden="1"/>
     <w:lsdException w:name="No Spacing" w:uiPriority="1" w:qFormat="1"/>

</xml_diff>